<commit_message>
update refactor and document
</commit_message>
<xml_diff>
--- a/Capstone Project Proposal.docx
+++ b/Capstone Project Proposal.docx
@@ -80,9 +80,11 @@
         </w:numPr>
         <w:spacing w:line="256" w:lineRule="auto"/>
       </w:pPr>
+      <w:proofErr w:type="gramStart"/>
       <w:r>
         <w:t>Yinka  Olaniyi</w:t>
       </w:r>
+      <w:proofErr w:type="gramEnd"/>
     </w:p>
     <w:p>
       <w:pPr>
@@ -831,14 +833,11 @@
         <w:br/>
       </w:r>
       <w:r>
-        <w:rPr>
-          <w:noProof/>
-        </w:rPr>
         <w:drawing>
-          <wp:inline distT="0" distB="0" distL="0" distR="0" wp14:anchorId="6D049990" wp14:editId="391C6F5F">
-            <wp:extent cx="5414596" cy="1209675"/>
-            <wp:effectExtent l="0" t="0" r="0" b="0"/>
-            <wp:docPr id="1100499516" name="Picture 1100499516"/>
+          <wp:inline distT="0" distB="0" distL="0" distR="0" wp14:anchorId="691B67B4" wp14:editId="01FD0EBE">
+            <wp:extent cx="5943600" cy="3595370"/>
+            <wp:effectExtent l="0" t="0" r="0" b="5080"/>
+            <wp:docPr id="1800167447" name="Picture 1" descr="A diagram of a software process&#10;&#10;Description automatically generated"/>
             <wp:cNvGraphicFramePr>
               <a:graphicFrameLocks xmlns:a="http://schemas.openxmlformats.org/drawingml/2006/main" noChangeAspect="1"/>
             </wp:cNvGraphicFramePr>
@@ -846,17 +845,11 @@
               <a:graphicData uri="http://schemas.openxmlformats.org/drawingml/2006/picture">
                 <pic:pic xmlns:pic="http://schemas.openxmlformats.org/drawingml/2006/picture">
                   <pic:nvPicPr>
-                    <pic:cNvPr id="0" name=""/>
+                    <pic:cNvPr id="1800167447" name="Picture 1" descr="A diagram of a software process&#10;&#10;Description automatically generated"/>
                     <pic:cNvPicPr/>
                   </pic:nvPicPr>
                   <pic:blipFill>
-                    <a:blip r:embed="rId5">
-                      <a:extLst>
-                        <a:ext uri="{28A0092B-C50C-407E-A947-70E740481C1C}">
-                          <a14:useLocalDpi xmlns:a14="http://schemas.microsoft.com/office/drawing/2010/main" val="0"/>
-                        </a:ext>
-                      </a:extLst>
-                    </a:blip>
+                    <a:blip r:embed="rId5"/>
                     <a:stretch>
                       <a:fillRect/>
                     </a:stretch>
@@ -864,7 +857,7 @@
                   <pic:spPr>
                     <a:xfrm>
                       <a:off x="0" y="0"/>
-                      <a:ext cx="5414596" cy="1209675"/>
+                      <a:ext cx="5943600" cy="3595370"/>
                     </a:xfrm>
                     <a:prstGeom prst="rect">
                       <a:avLst/>
@@ -1449,6 +1442,7 @@
         <w:t xml:space="preserve"> task, </w:t>
       </w:r>
       <w:proofErr w:type="spellStart"/>
+      <w:proofErr w:type="gramStart"/>
       <w:r>
         <w:rPr>
           <w:rFonts w:ascii="Aptos" w:eastAsia="Aptos" w:hAnsi="Aptos" w:cs="Aptos"/>
@@ -1464,7 +1458,16 @@
           <w:sz w:val="22"/>
           <w:szCs w:val="22"/>
         </w:rPr>
-        <w:t xml:space="preserve">, </w:t>
+        <w:t>,</w:t>
+      </w:r>
+      <w:proofErr w:type="gramEnd"/>
+      <w:r>
+        <w:rPr>
+          <w:rFonts w:ascii="Aptos" w:eastAsia="Aptos" w:hAnsi="Aptos" w:cs="Aptos"/>
+          <w:sz w:val="22"/>
+          <w:szCs w:val="22"/>
+        </w:rPr>
+        <w:t xml:space="preserve"> </w:t>
       </w:r>
       <w:proofErr w:type="spellStart"/>
       <w:r>
@@ -1688,7 +1691,16 @@
           <w:sz w:val="22"/>
           <w:szCs w:val="22"/>
         </w:rPr>
-        <w:t xml:space="preserve"> the performance of the output model </w:t>
+        <w:t xml:space="preserve"> the </w:t>
+      </w:r>
+      <w:r>
+        <w:rPr>
+          <w:rFonts w:ascii="Aptos" w:eastAsia="Aptos" w:hAnsi="Aptos" w:cs="Aptos"/>
+          <w:sz w:val="22"/>
+          <w:szCs w:val="22"/>
+        </w:rPr>
+        <w:lastRenderedPageBreak/>
+        <w:t xml:space="preserve">performance of the output model </w:t>
       </w:r>
       <w:r>
         <w:rPr>
@@ -1808,7 +1820,25 @@
           <w:sz w:val="22"/>
           <w:szCs w:val="22"/>
         </w:rPr>
-        <w:t xml:space="preserve"> false positive rates and receiver operating characteristic (ROC) curves</w:t>
+        <w:t xml:space="preserve"> false positive </w:t>
+      </w:r>
+      <w:proofErr w:type="gramStart"/>
+      <w:r>
+        <w:rPr>
+          <w:rFonts w:ascii="Aptos" w:eastAsia="Aptos" w:hAnsi="Aptos" w:cs="Aptos"/>
+          <w:sz w:val="22"/>
+          <w:szCs w:val="22"/>
+        </w:rPr>
+        <w:t>rates</w:t>
+      </w:r>
+      <w:proofErr w:type="gramEnd"/>
+      <w:r>
+        <w:rPr>
+          <w:rFonts w:ascii="Aptos" w:eastAsia="Aptos" w:hAnsi="Aptos" w:cs="Aptos"/>
+          <w:sz w:val="22"/>
+          <w:szCs w:val="22"/>
+        </w:rPr>
+        <w:t xml:space="preserve"> and receiver operating characteristic (ROC) curves</w:t>
       </w:r>
       <w:r>
         <w:rPr>
@@ -1845,21 +1875,502 @@
           <w:sz w:val="22"/>
           <w:szCs w:val="22"/>
         </w:rPr>
+        <w:t>Data Collection</w:t>
+      </w:r>
+      <w:r>
+        <w:br/>
+      </w:r>
+      <w:r>
+        <w:rPr>
+          <w:rFonts w:ascii="Aptos" w:eastAsia="Aptos" w:hAnsi="Aptos" w:cs="Aptos"/>
+          <w:sz w:val="22"/>
+          <w:szCs w:val="22"/>
+        </w:rPr>
+        <w:t xml:space="preserve">Email collections for specific </w:t>
+      </w:r>
+      <w:r>
+        <w:rPr>
+          <w:rFonts w:ascii="Aptos" w:eastAsia="Aptos" w:hAnsi="Aptos" w:cs="Aptos"/>
+          <w:sz w:val="22"/>
+          <w:szCs w:val="22"/>
+        </w:rPr>
+        <w:t>areas</w:t>
+      </w:r>
+      <w:r>
+        <w:rPr>
+          <w:rFonts w:ascii="Aptos" w:eastAsia="Aptos" w:hAnsi="Aptos" w:cs="Aptos"/>
+          <w:sz w:val="22"/>
+          <w:szCs w:val="22"/>
+        </w:rPr>
+        <w:t xml:space="preserve"> </w:t>
+      </w:r>
+      <w:r>
+        <w:rPr>
+          <w:rFonts w:ascii="Aptos" w:eastAsia="Aptos" w:hAnsi="Aptos" w:cs="Aptos"/>
+          <w:sz w:val="22"/>
+          <w:szCs w:val="22"/>
+        </w:rPr>
+        <w:t>of business are not available and they are also impossible to collec</w:t>
+      </w:r>
+      <w:r>
+        <w:rPr>
+          <w:rFonts w:ascii="Aptos" w:eastAsia="Aptos" w:hAnsi="Aptos" w:cs="Aptos"/>
+          <w:sz w:val="22"/>
+          <w:szCs w:val="22"/>
+        </w:rPr>
+        <w:t xml:space="preserve">t because of sensitive information. To make </w:t>
+      </w:r>
+      <w:r>
+        <w:rPr>
+          <w:rFonts w:ascii="Aptos" w:eastAsia="Aptos" w:hAnsi="Aptos" w:cs="Aptos"/>
+          <w:sz w:val="22"/>
+          <w:szCs w:val="22"/>
+        </w:rPr>
+        <w:t xml:space="preserve">this experiment </w:t>
+      </w:r>
+      <w:r>
+        <w:rPr>
+          <w:rFonts w:ascii="Aptos" w:eastAsia="Aptos" w:hAnsi="Aptos" w:cs="Aptos"/>
+          <w:sz w:val="22"/>
+          <w:szCs w:val="22"/>
+        </w:rPr>
+        <w:t>work</w:t>
+      </w:r>
+      <w:r>
+        <w:rPr>
+          <w:rFonts w:ascii="Aptos" w:eastAsia="Aptos" w:hAnsi="Aptos" w:cs="Aptos"/>
+          <w:sz w:val="22"/>
+          <w:szCs w:val="22"/>
+        </w:rPr>
+        <w:t xml:space="preserve">, </w:t>
+      </w:r>
+      <w:proofErr w:type="spellStart"/>
+      <w:r>
+        <w:rPr>
+          <w:rFonts w:ascii="Aptos" w:eastAsia="Aptos" w:hAnsi="Aptos" w:cs="Aptos"/>
+          <w:sz w:val="22"/>
+          <w:szCs w:val="22"/>
+        </w:rPr>
+        <w:t>Synthethic</w:t>
+      </w:r>
+      <w:proofErr w:type="spellEnd"/>
+      <w:r>
+        <w:rPr>
+          <w:rFonts w:ascii="Aptos" w:eastAsia="Aptos" w:hAnsi="Aptos" w:cs="Aptos"/>
+          <w:sz w:val="22"/>
+          <w:szCs w:val="22"/>
+        </w:rPr>
+        <w:t xml:space="preserve"> data solution </w:t>
+      </w:r>
+      <w:r>
+        <w:rPr>
+          <w:rFonts w:ascii="Aptos" w:eastAsia="Aptos" w:hAnsi="Aptos" w:cs="Aptos"/>
+          <w:sz w:val="22"/>
+          <w:szCs w:val="22"/>
+        </w:rPr>
+        <w:t>is going to be</w:t>
+      </w:r>
+      <w:r>
+        <w:rPr>
+          <w:rFonts w:ascii="Aptos" w:eastAsia="Aptos" w:hAnsi="Aptos" w:cs="Aptos"/>
+          <w:sz w:val="22"/>
+          <w:szCs w:val="22"/>
+        </w:rPr>
+        <w:t xml:space="preserve"> applied. Email collection </w:t>
+      </w:r>
+      <w:r>
+        <w:rPr>
+          <w:rFonts w:ascii="Aptos" w:eastAsia="Aptos" w:hAnsi="Aptos" w:cs="Aptos"/>
+          <w:sz w:val="22"/>
+          <w:szCs w:val="22"/>
+        </w:rPr>
+        <w:t xml:space="preserve">can be collected from Generative AI models are available on market such as </w:t>
+      </w:r>
+      <w:proofErr w:type="spellStart"/>
+      <w:r>
+        <w:rPr>
+          <w:rFonts w:ascii="Aptos" w:eastAsia="Aptos" w:hAnsi="Aptos" w:cs="Aptos"/>
+          <w:sz w:val="22"/>
+          <w:szCs w:val="22"/>
+        </w:rPr>
+        <w:t>ChatGTP</w:t>
+      </w:r>
+      <w:proofErr w:type="spellEnd"/>
+      <w:r>
+        <w:rPr>
+          <w:rFonts w:ascii="Aptos" w:eastAsia="Aptos" w:hAnsi="Aptos" w:cs="Aptos"/>
+          <w:sz w:val="22"/>
+          <w:szCs w:val="22"/>
+        </w:rPr>
+        <w:t xml:space="preserve"> or Elastic Email tool.</w:t>
+      </w:r>
+      <w:r>
+        <w:rPr>
+          <w:rFonts w:ascii="Aptos" w:eastAsia="Aptos" w:hAnsi="Aptos" w:cs="Aptos"/>
+          <w:sz w:val="22"/>
+          <w:szCs w:val="22"/>
+        </w:rPr>
+        <w:t xml:space="preserve"> </w:t>
+      </w:r>
+    </w:p>
+    <w:p>
+      <w:pPr>
+        <w:pStyle w:val="ListParagraph"/>
+        <w:numPr>
+          <w:ilvl w:val="0"/>
+          <w:numId w:val="1"/>
+        </w:numPr>
+        <w:spacing w:line="257" w:lineRule="auto"/>
+        <w:ind w:right="-20"/>
+        <w:rPr>
+          <w:rFonts w:ascii="Aptos" w:eastAsia="Aptos" w:hAnsi="Aptos" w:cs="Aptos"/>
+          <w:sz w:val="22"/>
+          <w:szCs w:val="22"/>
+        </w:rPr>
+      </w:pPr>
+      <w:r>
+        <w:rPr>
+          <w:rFonts w:ascii="Aptos" w:eastAsia="Aptos" w:hAnsi="Aptos" w:cs="Aptos"/>
+          <w:b/>
+          <w:bCs/>
+          <w:sz w:val="22"/>
+          <w:szCs w:val="22"/>
+        </w:rPr>
+        <w:t>Classification Type of Email Scope</w:t>
+      </w:r>
+    </w:p>
+    <w:p>
+      <w:pPr>
+        <w:pStyle w:val="ListParagraph"/>
+        <w:spacing w:line="257" w:lineRule="auto"/>
+        <w:ind w:right="-20"/>
+        <w:rPr>
+          <w:rFonts w:ascii="Aptos" w:eastAsia="Aptos" w:hAnsi="Aptos" w:cs="Aptos"/>
+          <w:sz w:val="22"/>
+          <w:szCs w:val="22"/>
+        </w:rPr>
+      </w:pPr>
+      <w:r>
+        <w:rPr>
+          <w:rFonts w:ascii="Aptos" w:eastAsia="Aptos" w:hAnsi="Aptos" w:cs="Aptos"/>
+          <w:sz w:val="22"/>
+          <w:szCs w:val="22"/>
+        </w:rPr>
+        <w:t>Email Classification is a very general t</w:t>
+      </w:r>
+      <w:r>
+        <w:rPr>
+          <w:rFonts w:ascii="Aptos" w:eastAsia="Aptos" w:hAnsi="Aptos" w:cs="Aptos"/>
+          <w:sz w:val="22"/>
+          <w:szCs w:val="22"/>
+        </w:rPr>
+        <w:t xml:space="preserve">erm. It can be any email type that needs to be classified. To make this proposal possible, the scope of email classification needs to be defined clearly. </w:t>
+      </w:r>
+      <w:r>
+        <w:rPr>
+          <w:rFonts w:ascii="Aptos" w:eastAsia="Aptos" w:hAnsi="Aptos" w:cs="Aptos"/>
+          <w:sz w:val="22"/>
+          <w:szCs w:val="22"/>
+        </w:rPr>
+        <w:t xml:space="preserve">In addition, Sources of email for this proposal is also rare. The sources in this proposal are collected from </w:t>
+      </w:r>
+      <w:hyperlink r:id="rId6" w:history="1">
+        <w:r>
+          <w:rPr>
+            <w:rStyle w:val="Hyperlink"/>
+            <w:rFonts w:ascii="Aptos" w:eastAsia="Aptos" w:hAnsi="Aptos" w:cs="Aptos"/>
+            <w:sz w:val="22"/>
+            <w:szCs w:val="22"/>
+          </w:rPr>
+          <w:t>https://www.cs.cmu.edu/~./enron/</w:t>
+        </w:r>
+      </w:hyperlink>
+      <w:r>
+        <w:rPr>
+          <w:rFonts w:ascii="Aptos" w:eastAsia="Aptos" w:hAnsi="Aptos" w:cs="Aptos"/>
+          <w:sz w:val="22"/>
+          <w:szCs w:val="22"/>
+        </w:rPr>
+        <w:t xml:space="preserve"> and from chat </w:t>
+      </w:r>
+      <w:proofErr w:type="spellStart"/>
+      <w:r>
+        <w:rPr>
+          <w:rFonts w:ascii="Aptos" w:eastAsia="Aptos" w:hAnsi="Aptos" w:cs="Aptos"/>
+          <w:sz w:val="22"/>
+          <w:szCs w:val="22"/>
+        </w:rPr>
+        <w:t>gpt</w:t>
+      </w:r>
+      <w:proofErr w:type="spellEnd"/>
+      <w:r>
+        <w:rPr>
+          <w:rFonts w:ascii="Aptos" w:eastAsia="Aptos" w:hAnsi="Aptos" w:cs="Aptos"/>
+          <w:sz w:val="22"/>
+          <w:szCs w:val="22"/>
+        </w:rPr>
+        <w:t xml:space="preserve"> and the email types are limited to this list:</w:t>
+      </w:r>
+    </w:p>
+    <w:p>
+      <w:pPr>
+        <w:pStyle w:val="ListParagraph"/>
+        <w:spacing w:line="257" w:lineRule="auto"/>
+        <w:ind w:left="1440" w:right="-20"/>
+        <w:rPr>
+          <w:rFonts w:ascii="Aptos" w:eastAsia="Aptos" w:hAnsi="Aptos" w:cs="Aptos"/>
+          <w:sz w:val="22"/>
+          <w:szCs w:val="22"/>
+        </w:rPr>
+      </w:pPr>
+      <w:r>
+        <w:rPr>
+          <w:rFonts w:ascii="Aptos" w:eastAsia="Aptos" w:hAnsi="Aptos" w:cs="Aptos"/>
+          <w:sz w:val="22"/>
+          <w:szCs w:val="22"/>
+        </w:rPr>
+        <w:t xml:space="preserve">1. </w:t>
+      </w:r>
+      <w:r>
+        <w:rPr>
+          <w:rFonts w:ascii="Aptos" w:eastAsia="Aptos" w:hAnsi="Aptos" w:cs="Aptos"/>
+          <w:sz w:val="22"/>
+          <w:szCs w:val="22"/>
+        </w:rPr>
+        <w:t>HR</w:t>
+      </w:r>
+    </w:p>
+    <w:p>
+      <w:pPr>
+        <w:pStyle w:val="ListParagraph"/>
+        <w:spacing w:line="257" w:lineRule="auto"/>
+        <w:ind w:left="1440" w:right="-20"/>
+        <w:rPr>
+          <w:rFonts w:ascii="Aptos" w:eastAsia="Aptos" w:hAnsi="Aptos" w:cs="Aptos"/>
+          <w:sz w:val="22"/>
+          <w:szCs w:val="22"/>
+        </w:rPr>
+      </w:pPr>
+      <w:r>
+        <w:rPr>
+          <w:rFonts w:ascii="Aptos" w:eastAsia="Aptos" w:hAnsi="Aptos" w:cs="Aptos"/>
+          <w:sz w:val="22"/>
+          <w:szCs w:val="22"/>
+        </w:rPr>
+        <w:t xml:space="preserve">2. </w:t>
+      </w:r>
+      <w:r>
+        <w:rPr>
+          <w:rFonts w:ascii="Aptos" w:eastAsia="Aptos" w:hAnsi="Aptos" w:cs="Aptos"/>
+          <w:sz w:val="22"/>
+          <w:szCs w:val="22"/>
+        </w:rPr>
+        <w:t>Shipping</w:t>
+      </w:r>
+    </w:p>
+    <w:p>
+      <w:pPr>
+        <w:pStyle w:val="ListParagraph"/>
+        <w:spacing w:line="257" w:lineRule="auto"/>
+        <w:ind w:left="1440" w:right="-20"/>
+        <w:rPr>
+          <w:rFonts w:ascii="Aptos" w:eastAsia="Aptos" w:hAnsi="Aptos" w:cs="Aptos"/>
+          <w:sz w:val="22"/>
+          <w:szCs w:val="22"/>
+        </w:rPr>
+      </w:pPr>
+      <w:r>
+        <w:rPr>
+          <w:rFonts w:ascii="Aptos" w:eastAsia="Aptos" w:hAnsi="Aptos" w:cs="Aptos"/>
+          <w:sz w:val="22"/>
+          <w:szCs w:val="22"/>
+        </w:rPr>
+        <w:t xml:space="preserve">3. </w:t>
+      </w:r>
+      <w:r>
+        <w:rPr>
+          <w:rFonts w:ascii="Aptos" w:eastAsia="Aptos" w:hAnsi="Aptos" w:cs="Aptos"/>
+          <w:sz w:val="22"/>
+          <w:szCs w:val="22"/>
+        </w:rPr>
+        <w:t>Business</w:t>
+      </w:r>
+    </w:p>
+    <w:p>
+      <w:pPr>
+        <w:pStyle w:val="ListParagraph"/>
+        <w:spacing w:line="257" w:lineRule="auto"/>
+        <w:ind w:left="1440" w:right="-20"/>
+        <w:rPr>
+          <w:rFonts w:ascii="Aptos" w:eastAsia="Aptos" w:hAnsi="Aptos" w:cs="Aptos"/>
+          <w:sz w:val="22"/>
+          <w:szCs w:val="22"/>
+        </w:rPr>
+      </w:pPr>
+      <w:r>
+        <w:rPr>
+          <w:rFonts w:ascii="Aptos" w:eastAsia="Aptos" w:hAnsi="Aptos" w:cs="Aptos"/>
+          <w:sz w:val="22"/>
+          <w:szCs w:val="22"/>
+        </w:rPr>
+        <w:t>4. IT</w:t>
+      </w:r>
+    </w:p>
+    <w:p>
+      <w:pPr>
+        <w:pStyle w:val="ListParagraph"/>
+        <w:spacing w:line="257" w:lineRule="auto"/>
+        <w:ind w:left="1440" w:right="-20"/>
+        <w:rPr>
+          <w:rFonts w:ascii="Aptos" w:eastAsia="Aptos" w:hAnsi="Aptos" w:cs="Aptos"/>
+          <w:sz w:val="22"/>
+          <w:szCs w:val="22"/>
+        </w:rPr>
+      </w:pPr>
+      <w:r>
+        <w:rPr>
+          <w:rFonts w:ascii="Aptos" w:eastAsia="Aptos" w:hAnsi="Aptos" w:cs="Aptos"/>
+          <w:sz w:val="22"/>
+          <w:szCs w:val="22"/>
+        </w:rPr>
+        <w:t xml:space="preserve">5. </w:t>
+      </w:r>
+      <w:r>
+        <w:rPr>
+          <w:rFonts w:ascii="Aptos" w:eastAsia="Aptos" w:hAnsi="Aptos" w:cs="Aptos"/>
+          <w:sz w:val="22"/>
+          <w:szCs w:val="22"/>
+        </w:rPr>
+        <w:t>Sale</w:t>
+      </w:r>
+    </w:p>
+    <w:p>
+      <w:pPr>
+        <w:pStyle w:val="ListParagraph"/>
+        <w:numPr>
+          <w:ilvl w:val="0"/>
+          <w:numId w:val="1"/>
+        </w:numPr>
+        <w:spacing w:line="257" w:lineRule="auto"/>
+        <w:ind w:right="-20"/>
+        <w:rPr>
+          <w:rFonts w:ascii="Aptos" w:eastAsia="Aptos" w:hAnsi="Aptos" w:cs="Aptos"/>
+          <w:sz w:val="22"/>
+          <w:szCs w:val="22"/>
+        </w:rPr>
+      </w:pPr>
+      <w:r>
+        <w:rPr>
+          <w:rFonts w:ascii="Aptos" w:eastAsia="Aptos" w:hAnsi="Aptos" w:cs="Aptos"/>
+          <w:b/>
+          <w:bCs/>
+          <w:sz w:val="22"/>
+          <w:szCs w:val="22"/>
+        </w:rPr>
+        <w:t>Expected</w:t>
+      </w:r>
+      <w:r>
+        <w:br/>
+      </w:r>
+      <w:r>
+        <w:rPr>
+          <w:rFonts w:ascii="Aptos" w:eastAsia="Aptos" w:hAnsi="Aptos" w:cs="Aptos"/>
+          <w:sz w:val="22"/>
+          <w:szCs w:val="22"/>
+        </w:rPr>
+        <w:t>The output model can obtain the accuracy of 90%</w:t>
+      </w:r>
+      <w:r>
+        <w:rPr>
+          <w:rFonts w:ascii="Aptos" w:eastAsia="Aptos" w:hAnsi="Aptos" w:cs="Aptos"/>
+          <w:sz w:val="22"/>
+          <w:szCs w:val="22"/>
+        </w:rPr>
+        <w:t xml:space="preserve">. That means 100 emails there might be 10 wrong emails the remains can be automatically processed. </w:t>
+      </w:r>
+      <w:r>
+        <w:rPr>
+          <w:rFonts w:ascii="Aptos" w:eastAsia="Aptos" w:hAnsi="Aptos" w:cs="Aptos"/>
+          <w:sz w:val="22"/>
+          <w:szCs w:val="22"/>
+        </w:rPr>
+        <w:t xml:space="preserve">With this result can help </w:t>
+      </w:r>
+      <w:r>
+        <w:rPr>
+          <w:rFonts w:ascii="Aptos" w:eastAsia="Aptos" w:hAnsi="Aptos" w:cs="Aptos"/>
+          <w:sz w:val="22"/>
+          <w:szCs w:val="22"/>
+        </w:rPr>
+        <w:t xml:space="preserve">not </w:t>
+      </w:r>
+      <w:r>
+        <w:rPr>
+          <w:rFonts w:ascii="Aptos" w:eastAsia="Aptos" w:hAnsi="Aptos" w:cs="Aptos"/>
+          <w:sz w:val="22"/>
+          <w:szCs w:val="22"/>
+        </w:rPr>
+        <w:t xml:space="preserve">only improve the productivity of the business process, but also </w:t>
+      </w:r>
+      <w:r>
+        <w:rPr>
+          <w:rFonts w:ascii="Aptos" w:eastAsia="Aptos" w:hAnsi="Aptos" w:cs="Aptos"/>
+          <w:sz w:val="22"/>
+          <w:szCs w:val="22"/>
+        </w:rPr>
+        <w:t>improve the productivity of all related people in an organization.</w:t>
+      </w:r>
+    </w:p>
+    <w:p>
+      <w:pPr>
+        <w:pStyle w:val="ListParagraph"/>
+        <w:numPr>
+          <w:ilvl w:val="0"/>
+          <w:numId w:val="1"/>
+        </w:numPr>
+        <w:spacing w:line="257" w:lineRule="auto"/>
+        <w:ind w:right="-20"/>
+        <w:rPr>
+          <w:rFonts w:ascii="Aptos" w:eastAsia="Aptos" w:hAnsi="Aptos" w:cs="Aptos"/>
+          <w:sz w:val="22"/>
+          <w:szCs w:val="22"/>
+        </w:rPr>
+      </w:pPr>
+      <w:r>
+        <w:rPr>
+          <w:rFonts w:ascii="Aptos" w:eastAsia="Aptos" w:hAnsi="Aptos" w:cs="Aptos"/>
+          <w:b/>
+          <w:bCs/>
+          <w:sz w:val="22"/>
+          <w:szCs w:val="22"/>
+        </w:rPr>
+        <w:t>Deployment</w:t>
+      </w:r>
+    </w:p>
+    <w:p>
+      <w:pPr>
+        <w:pStyle w:val="ListParagraph"/>
+        <w:spacing w:line="257" w:lineRule="auto"/>
+        <w:ind w:right="-20"/>
+        <w:rPr>
+          <w:rFonts w:ascii="Aptos" w:eastAsia="Aptos" w:hAnsi="Aptos" w:cs="Aptos"/>
+          <w:sz w:val="22"/>
+          <w:szCs w:val="22"/>
+        </w:rPr>
+      </w:pPr>
+      <w:r>
+        <w:rPr>
+          <w:rFonts w:ascii="Aptos" w:eastAsia="Aptos" w:hAnsi="Aptos" w:cs="Aptos"/>
+          <w:noProof/>
+          <w:sz w:val="22"/>
+          <w:szCs w:val="22"/>
+        </w:rPr>
         <w:lastRenderedPageBreak/>
-        <w:t>Data Collection</w:t>
-      </w:r>
-      <w:r>
-        <w:br/>
-      </w:r>
-      <w:r>
-        <w:rPr>
-          <w:noProof/>
-        </w:rPr>
         <w:drawing>
-          <wp:inline distT="0" distB="0" distL="0" distR="0" wp14:anchorId="7FC48C6A" wp14:editId="612273C0">
-            <wp:extent cx="4984678" cy="1435361"/>
+          <wp:inline distT="0" distB="0" distL="0" distR="0" wp14:anchorId="08D95A63" wp14:editId="5BAFE60F">
+            <wp:extent cx="5943600" cy="3779520"/>
             <wp:effectExtent l="0" t="0" r="0" b="0"/>
-            <wp:docPr id="778477922" name="Picture 778477922"/>
+            <wp:docPr id="1032723351" name="Picture 2"/>
             <wp:cNvGraphicFramePr>
               <a:graphicFrameLocks xmlns:a="http://schemas.openxmlformats.org/drawingml/2006/main" noChangeAspect="1"/>
             </wp:cNvGraphicFramePr>
@@ -1867,29 +2378,36 @@
               <a:graphicData uri="http://schemas.openxmlformats.org/drawingml/2006/picture">
                 <pic:pic xmlns:pic="http://schemas.openxmlformats.org/drawingml/2006/picture">
                   <pic:nvPicPr>
-                    <pic:cNvPr id="0" name=""/>
-                    <pic:cNvPicPr/>
+                    <pic:cNvPr id="0" name="Picture 2"/>
+                    <pic:cNvPicPr>
+                      <a:picLocks noChangeAspect="1" noChangeArrowheads="1"/>
+                    </pic:cNvPicPr>
                   </pic:nvPicPr>
                   <pic:blipFill>
-                    <a:blip r:embed="rId6">
+                    <a:blip r:embed="rId7">
                       <a:extLst>
                         <a:ext uri="{28A0092B-C50C-407E-A947-70E740481C1C}">
                           <a14:useLocalDpi xmlns:a14="http://schemas.microsoft.com/office/drawing/2010/main" val="0"/>
                         </a:ext>
                       </a:extLst>
                     </a:blip>
+                    <a:srcRect/>
                     <a:stretch>
                       <a:fillRect/>
                     </a:stretch>
                   </pic:blipFill>
-                  <pic:spPr>
+                  <pic:spPr bwMode="auto">
                     <a:xfrm>
                       <a:off x="0" y="0"/>
-                      <a:ext cx="4984678" cy="1435361"/>
+                      <a:ext cx="5943600" cy="3779520"/>
                     </a:xfrm>
                     <a:prstGeom prst="rect">
                       <a:avLst/>
                     </a:prstGeom>
+                    <a:noFill/>
+                    <a:ln>
+                      <a:noFill/>
+                    </a:ln>
                   </pic:spPr>
                 </pic:pic>
               </a:graphicData>
@@ -1897,152 +2415,10 @@
           </wp:inline>
         </w:drawing>
       </w:r>
-      <w:r>
-        <w:br/>
-      </w:r>
-      <w:r>
-        <w:rPr>
-          <w:rFonts w:ascii="Aptos" w:eastAsia="Aptos" w:hAnsi="Aptos" w:cs="Aptos"/>
-          <w:sz w:val="22"/>
-          <w:szCs w:val="22"/>
-        </w:rPr>
-        <w:t xml:space="preserve">Email collections for specific </w:t>
-      </w:r>
-      <w:r>
-        <w:rPr>
-          <w:rFonts w:ascii="Aptos" w:eastAsia="Aptos" w:hAnsi="Aptos" w:cs="Aptos"/>
-          <w:sz w:val="22"/>
-          <w:szCs w:val="22"/>
-        </w:rPr>
-        <w:t>areas</w:t>
-      </w:r>
-      <w:r>
-        <w:rPr>
-          <w:rFonts w:ascii="Aptos" w:eastAsia="Aptos" w:hAnsi="Aptos" w:cs="Aptos"/>
-          <w:sz w:val="22"/>
-          <w:szCs w:val="22"/>
-        </w:rPr>
-        <w:t xml:space="preserve"> </w:t>
-      </w:r>
-      <w:r>
-        <w:rPr>
-          <w:rFonts w:ascii="Aptos" w:eastAsia="Aptos" w:hAnsi="Aptos" w:cs="Aptos"/>
-          <w:sz w:val="22"/>
-          <w:szCs w:val="22"/>
-        </w:rPr>
-        <w:t>of business are not available and they are also impossible to collec</w:t>
-      </w:r>
-      <w:r>
-        <w:rPr>
-          <w:rFonts w:ascii="Aptos" w:eastAsia="Aptos" w:hAnsi="Aptos" w:cs="Aptos"/>
-          <w:sz w:val="22"/>
-          <w:szCs w:val="22"/>
-        </w:rPr>
-        <w:t xml:space="preserve">t because of sensitive information. To make </w:t>
-      </w:r>
-      <w:r>
-        <w:rPr>
-          <w:rFonts w:ascii="Aptos" w:eastAsia="Aptos" w:hAnsi="Aptos" w:cs="Aptos"/>
-          <w:sz w:val="22"/>
-          <w:szCs w:val="22"/>
-        </w:rPr>
-        <w:t xml:space="preserve">this experiment </w:t>
-      </w:r>
-      <w:r>
-        <w:rPr>
-          <w:rFonts w:ascii="Aptos" w:eastAsia="Aptos" w:hAnsi="Aptos" w:cs="Aptos"/>
-          <w:sz w:val="22"/>
-          <w:szCs w:val="22"/>
-        </w:rPr>
-        <w:t>work</w:t>
-      </w:r>
-      <w:r>
-        <w:rPr>
-          <w:rFonts w:ascii="Aptos" w:eastAsia="Aptos" w:hAnsi="Aptos" w:cs="Aptos"/>
-          <w:sz w:val="22"/>
-          <w:szCs w:val="22"/>
-        </w:rPr>
-        <w:t xml:space="preserve">, </w:t>
-      </w:r>
-      <w:proofErr w:type="spellStart"/>
-      <w:r>
-        <w:rPr>
-          <w:rFonts w:ascii="Aptos" w:eastAsia="Aptos" w:hAnsi="Aptos" w:cs="Aptos"/>
-          <w:sz w:val="22"/>
-          <w:szCs w:val="22"/>
-        </w:rPr>
-        <w:t>Synthethic</w:t>
-      </w:r>
-      <w:proofErr w:type="spellEnd"/>
-      <w:r>
-        <w:rPr>
-          <w:rFonts w:ascii="Aptos" w:eastAsia="Aptos" w:hAnsi="Aptos" w:cs="Aptos"/>
-          <w:sz w:val="22"/>
-          <w:szCs w:val="22"/>
-        </w:rPr>
-        <w:t xml:space="preserve"> data solution </w:t>
-      </w:r>
-      <w:r>
-        <w:rPr>
-          <w:rFonts w:ascii="Aptos" w:eastAsia="Aptos" w:hAnsi="Aptos" w:cs="Aptos"/>
-          <w:sz w:val="22"/>
-          <w:szCs w:val="22"/>
-        </w:rPr>
-        <w:t>is going to be</w:t>
-      </w:r>
-      <w:r>
-        <w:rPr>
-          <w:rFonts w:ascii="Aptos" w:eastAsia="Aptos" w:hAnsi="Aptos" w:cs="Aptos"/>
-          <w:sz w:val="22"/>
-          <w:szCs w:val="22"/>
-        </w:rPr>
-        <w:t xml:space="preserve"> applied. Email collection </w:t>
-      </w:r>
-      <w:r>
-        <w:rPr>
-          <w:rFonts w:ascii="Aptos" w:eastAsia="Aptos" w:hAnsi="Aptos" w:cs="Aptos"/>
-          <w:sz w:val="22"/>
-          <w:szCs w:val="22"/>
-        </w:rPr>
-        <w:t xml:space="preserve">can be collected from Generative AI models are available on market such as </w:t>
-      </w:r>
-      <w:proofErr w:type="spellStart"/>
-      <w:r>
-        <w:rPr>
-          <w:rFonts w:ascii="Aptos" w:eastAsia="Aptos" w:hAnsi="Aptos" w:cs="Aptos"/>
-          <w:sz w:val="22"/>
-          <w:szCs w:val="22"/>
-        </w:rPr>
-        <w:t>ChatGTP</w:t>
-      </w:r>
-      <w:proofErr w:type="spellEnd"/>
-      <w:r>
-        <w:rPr>
-          <w:rFonts w:ascii="Aptos" w:eastAsia="Aptos" w:hAnsi="Aptos" w:cs="Aptos"/>
-          <w:sz w:val="22"/>
-          <w:szCs w:val="22"/>
-        </w:rPr>
-        <w:t xml:space="preserve"> or Elastic Email tool.</w:t>
-      </w:r>
-      <w:r>
-        <w:rPr>
-          <w:rFonts w:ascii="Aptos" w:eastAsia="Aptos" w:hAnsi="Aptos" w:cs="Aptos"/>
-          <w:sz w:val="22"/>
-          <w:szCs w:val="22"/>
-        </w:rPr>
-        <w:t xml:space="preserve"> </w:t>
-      </w:r>
-      <w:r>
-        <w:br/>
-      </w:r>
     </w:p>
     <w:p>
       <w:pPr>
         <w:pStyle w:val="ListParagraph"/>
-        <w:numPr>
-          <w:ilvl w:val="0"/>
-          <w:numId w:val="1"/>
-        </w:numPr>
         <w:spacing w:line="257" w:lineRule="auto"/>
         <w:ind w:right="-20"/>
         <w:rPr>
@@ -2051,69 +2427,52 @@
           <w:szCs w:val="22"/>
         </w:rPr>
       </w:pPr>
-      <w:r>
-        <w:rPr>
-          <w:rFonts w:ascii="Aptos" w:eastAsia="Aptos" w:hAnsi="Aptos" w:cs="Aptos"/>
+    </w:p>
+    <w:p>
+      <w:pPr>
+        <w:pStyle w:val="ListParagraph"/>
+        <w:spacing w:line="257" w:lineRule="auto"/>
+        <w:ind w:right="-20"/>
+        <w:rPr>
+          <w:rFonts w:ascii="Aptos" w:eastAsia="Aptos" w:hAnsi="Aptos" w:cs="Aptos"/>
+          <w:sz w:val="22"/>
+          <w:szCs w:val="22"/>
+        </w:rPr>
+      </w:pPr>
+      <w:r>
+        <w:rPr>
+          <w:rFonts w:ascii="Aptos" w:eastAsia="Aptos" w:hAnsi="Aptos" w:cs="Aptos"/>
+          <w:sz w:val="22"/>
+          <w:szCs w:val="22"/>
+        </w:rPr>
+        <w:t>The above diagram includes one use-case of Email Classification Model which are Email Server, Decision Service and Ticket Service. These components are out of scope in this proposal. The remain components are in blue ones which are used for demonstration and testing in this proposal.</w:t>
+      </w:r>
+      <w:r>
+        <w:br/>
+      </w:r>
+    </w:p>
+    <w:p>
+      <w:pPr>
+        <w:rPr>
+          <w:sz w:val="22"/>
+          <w:szCs w:val="22"/>
+        </w:rPr>
+      </w:pPr>
+      <w:r>
+        <w:rPr>
           <w:b/>
           <w:bCs/>
           <w:sz w:val="22"/>
           <w:szCs w:val="22"/>
         </w:rPr>
-        <w:t>Expected</w:t>
-      </w:r>
-      <w:r>
-        <w:br/>
-      </w:r>
-      <w:r>
-        <w:rPr>
-          <w:rFonts w:ascii="Aptos" w:eastAsia="Aptos" w:hAnsi="Aptos" w:cs="Aptos"/>
-          <w:sz w:val="22"/>
-          <w:szCs w:val="22"/>
-        </w:rPr>
-        <w:t>The output model can obtain the accuracy of 90%</w:t>
-      </w:r>
-      <w:r>
-        <w:rPr>
-          <w:rFonts w:ascii="Aptos" w:eastAsia="Aptos" w:hAnsi="Aptos" w:cs="Aptos"/>
-          <w:sz w:val="22"/>
-          <w:szCs w:val="22"/>
-        </w:rPr>
-        <w:t xml:space="preserve">. That means 100 emails there might be 10 wrong emails the remains can be automatically processed. </w:t>
-      </w:r>
-      <w:r>
-        <w:rPr>
-          <w:rFonts w:ascii="Aptos" w:eastAsia="Aptos" w:hAnsi="Aptos" w:cs="Aptos"/>
-          <w:sz w:val="22"/>
-          <w:szCs w:val="22"/>
-        </w:rPr>
-        <w:t xml:space="preserve">With this result can help </w:t>
-      </w:r>
-      <w:r>
-        <w:rPr>
-          <w:rFonts w:ascii="Aptos" w:eastAsia="Aptos" w:hAnsi="Aptos" w:cs="Aptos"/>
-          <w:sz w:val="22"/>
-          <w:szCs w:val="22"/>
-        </w:rPr>
-        <w:t xml:space="preserve">not </w:t>
-      </w:r>
-      <w:r>
-        <w:rPr>
-          <w:rFonts w:ascii="Aptos" w:eastAsia="Aptos" w:hAnsi="Aptos" w:cs="Aptos"/>
-          <w:sz w:val="22"/>
-          <w:szCs w:val="22"/>
-        </w:rPr>
-        <w:t xml:space="preserve">only improve the productivity of the business process, but also </w:t>
-      </w:r>
-      <w:r>
-        <w:rPr>
-          <w:rFonts w:ascii="Aptos" w:eastAsia="Aptos" w:hAnsi="Aptos" w:cs="Aptos"/>
-          <w:sz w:val="22"/>
-          <w:szCs w:val="22"/>
-        </w:rPr>
-        <w:t>improve the productivity of all related people in an organization.</w:t>
-      </w:r>
-      <w:r>
-        <w:br/>
+        <w:t>Reference</w:t>
+      </w:r>
+      <w:r>
+        <w:rPr>
+          <w:sz w:val="22"/>
+          <w:szCs w:val="22"/>
+        </w:rPr>
+        <w:t xml:space="preserve">: </w:t>
       </w:r>
     </w:p>
     <w:p>
@@ -2123,6 +2482,29 @@
           <w:szCs w:val="22"/>
         </w:rPr>
       </w:pPr>
+      <w:r>
+        <w:rPr>
+          <w:sz w:val="22"/>
+          <w:szCs w:val="22"/>
+        </w:rPr>
+        <w:t>Carnegie Mellon University. (n.d.). Enron Email Dataset. Retrieved from</w:t>
+      </w:r>
+      <w:r>
+        <w:rPr>
+          <w:sz w:val="22"/>
+          <w:szCs w:val="22"/>
+        </w:rPr>
+        <w:t xml:space="preserve"> </w:t>
+      </w:r>
+      <w:proofErr w:type="gramStart"/>
+      <w:r>
+        <w:rPr>
+          <w:sz w:val="22"/>
+          <w:szCs w:val="22"/>
+        </w:rPr>
+        <w:t>https://www.cs.cmu.edu/~./enron/</w:t>
+      </w:r>
+      <w:proofErr w:type="gramEnd"/>
     </w:p>
     <w:sectPr>
       <w:pgSz w:w="12240" w:h="15840"/>
@@ -3600,6 +3982,29 @@
       <w:contextualSpacing/>
     </w:pPr>
   </w:style>
+  <w:style w:type="character" w:styleId="Hyperlink">
+    <w:name w:val="Hyperlink"/>
+    <w:basedOn w:val="DefaultParagraphFont"/>
+    <w:uiPriority w:val="99"/>
+    <w:unhideWhenUsed/>
+    <w:rsid w:val="004F5DEB"/>
+    <w:rPr>
+      <w:color w:val="467886" w:themeColor="hyperlink"/>
+      <w:u w:val="single"/>
+    </w:rPr>
+  </w:style>
+  <w:style w:type="character" w:styleId="UnresolvedMention">
+    <w:name w:val="Unresolved Mention"/>
+    <w:basedOn w:val="DefaultParagraphFont"/>
+    <w:uiPriority w:val="99"/>
+    <w:semiHidden/>
+    <w:unhideWhenUsed/>
+    <w:rsid w:val="004F5DEB"/>
+    <w:rPr>
+      <w:color w:val="605E5C"/>
+      <w:shd w:val="clear" w:color="auto" w:fill="E1DFDD"/>
+    </w:rPr>
+  </w:style>
 </w:styles>
 </file>
 

</xml_diff>